<commit_message>
Day 9 part 2
</commit_message>
<xml_diff>
--- a/2022/rust/09.docx
+++ b/2022/rust/09.docx
@@ -212,6 +212,27 @@
               <w:t>1</w:t>
             </w:r>
           </w:p>
+          <w:p>
+            <w:r>
+              <w:t>(</w:t>
+            </w:r>
+            <w:r>
+              <w:t>-</w:t>
+            </w:r>
+            <w:proofErr w:type="gramStart"/>
+            <w:r>
+              <w:t>2,-</w:t>
+            </w:r>
+            <w:proofErr w:type="gramEnd"/>
+            <w:r>
+              <w:t>2)</w:t>
+            </w:r>
+          </w:p>
+          <w:p>
+            <w:r>
+              <w:t>TL</w:t>
+            </w:r>
+          </w:p>
         </w:tc>
         <w:tc>
           <w:tcPr>
@@ -328,6 +349,29 @@
                 <w:highlight w:val="green"/>
               </w:rPr>
               <w:t>3, -1</w:t>
+            </w:r>
+          </w:p>
+          <w:p>
+            <w:r>
+              <w:t>(+</w:t>
+            </w:r>
+            <w:proofErr w:type="gramStart"/>
+            <w:r>
+              <w:t>2,-</w:t>
+            </w:r>
+            <w:proofErr w:type="gramEnd"/>
+            <w:r>
+              <w:t>2)</w:t>
+            </w:r>
+          </w:p>
+          <w:p>
+            <w:pPr>
+              <w:rPr>
+                <w:highlight w:val="green"/>
+              </w:rPr>
+            </w:pPr>
+            <w:r>
+              <w:t>TR</w:t>
             </w:r>
           </w:p>
         </w:tc>
@@ -690,6 +734,24 @@
               <w:t>-1,3</w:t>
             </w:r>
           </w:p>
+          <w:p>
+            <w:r>
+              <w:t>(-</w:t>
+            </w:r>
+            <w:proofErr w:type="gramStart"/>
+            <w:r>
+              <w:t>2,+</w:t>
+            </w:r>
+            <w:proofErr w:type="gramEnd"/>
+            <w:r>
+              <w:t>2)</w:t>
+            </w:r>
+          </w:p>
+          <w:p>
+            <w:r>
+              <w:t>BL</w:t>
+            </w:r>
+          </w:p>
         </w:tc>
         <w:tc>
           <w:tcPr>
@@ -730,7 +792,10 @@
           </w:p>
           <w:p>
             <w:r>
-              <w:t>DL</w:t>
+              <w:t>L</w:t>
+            </w:r>
+            <w:r>
+              <w:t>L</w:t>
             </w:r>
           </w:p>
         </w:tc>
@@ -783,7 +848,10 @@
           </w:p>
           <w:p>
             <w:r>
-              <w:t>DR</w:t>
+              <w:t>L</w:t>
+            </w:r>
+            <w:r>
+              <w:t>R</w:t>
             </w:r>
           </w:p>
         </w:tc>
@@ -797,6 +865,24 @@
                 <w:highlight w:val="green"/>
               </w:rPr>
               <w:t>3,3</w:t>
+            </w:r>
+          </w:p>
+          <w:p>
+            <w:r>
+              <w:t>(+</w:t>
+            </w:r>
+            <w:proofErr w:type="gramStart"/>
+            <w:r>
+              <w:t>2,+</w:t>
+            </w:r>
+            <w:proofErr w:type="gramEnd"/>
+            <w:r>
+              <w:t>2)</w:t>
+            </w:r>
+          </w:p>
+          <w:p>
+            <w:r>
+              <w:t>BR</w:t>
             </w:r>
           </w:p>
         </w:tc>

</xml_diff>